<commit_message>
Module 2 Solution Added
</commit_message>
<xml_diff>
--- a/Azure/Module 2/Module-2-–-Assignment-1-Solution.docx
+++ b/Azure/Module 2/Module-2-–-Assignment-1-Solution.docx
@@ -379,15 +379,7 @@
           <w:bCs/>
           <w:lang w:val="en-IN"/>
         </w:rPr>
-        <w:t>rg-</w:t>
-      </w:r>
-      <w:r>
-        <w:rPr>
-          <w:b/>
-          <w:bCs/>
-          <w:lang w:val="en-IN"/>
-        </w:rPr>
-        <w:t>1</w:t>
+        <w:t>rg-1</w:t>
       </w:r>
       <w:r>
         <w:rPr>
@@ -439,15 +431,7 @@
           <w:bCs/>
           <w:lang w:val="en-IN"/>
         </w:rPr>
-        <w:t>rg-</w:t>
-      </w:r>
-      <w:r>
-        <w:rPr>
-          <w:b/>
-          <w:bCs/>
-          <w:lang w:val="en-IN"/>
-        </w:rPr>
-        <w:t>2</w:t>
+        <w:t>rg-2</w:t>
       </w:r>
       <w:r>
         <w:rPr>
@@ -565,15 +549,7 @@
           <w:bCs/>
           <w:lang w:val="en-IN"/>
         </w:rPr>
-        <w:t xml:space="preserve">--resource-group </w:t>
-      </w:r>
-      <w:r>
-        <w:rPr>
-          <w:b/>
-          <w:bCs/>
-          <w:lang w:val="en-IN"/>
-        </w:rPr>
-        <w:t>rg</w:t>
+        <w:t>--resource-group rg</w:t>
       </w:r>
       <w:r>
         <w:rPr>
@@ -589,15 +565,7 @@
           <w:bCs/>
           <w:lang w:val="en-IN"/>
         </w:rPr>
-        <w:t>1</w:t>
-      </w:r>
-      <w:r>
-        <w:rPr>
-          <w:b/>
-          <w:bCs/>
-          <w:lang w:val="en-IN"/>
-        </w:rPr>
-        <w:t xml:space="preserve"> --location </w:t>
+        <w:t xml:space="preserve">1 --location </w:t>
       </w:r>
       <w:proofErr w:type="spellStart"/>
       <w:r>
@@ -658,6 +626,7 @@
         <w:rPr>
           <w:b/>
           <w:bCs/>
+          <w:noProof/>
           <w:lang w:val="en-IN"/>
         </w:rPr>
         <w:drawing>
@@ -810,6 +779,9 @@
     </w:p>
     <w:p>
       <w:r>
+        <w:rPr>
+          <w:noProof/>
+        </w:rPr>
         <w:drawing>
           <wp:inline distT="0" distB="0" distL="0" distR="0" wp14:anchorId="772FD188" wp14:editId="46C45A2E">
             <wp:extent cx="5486400" cy="536575"/>
@@ -1028,25 +1000,7 @@
           <w:bCs/>
           <w:lang w:val="en-IN"/>
         </w:rPr>
-        <w:t xml:space="preserve"> storage account </w:t>
-      </w:r>
-      <w:proofErr w:type="gramStart"/>
-      <w:r>
-        <w:rPr>
-          <w:b/>
-          <w:bCs/>
-          <w:lang w:val="en-IN"/>
-        </w:rPr>
-        <w:t>list  --</w:t>
-      </w:r>
-      <w:proofErr w:type="gramEnd"/>
-      <w:r>
-        <w:rPr>
-          <w:b/>
-          <w:bCs/>
-          <w:lang w:val="en-IN"/>
-        </w:rPr>
-        <w:t>resource-group rg-2 --output table</w:t>
+        <w:t xml:space="preserve"> storage account list  --resource-group rg-2 --output table</w:t>
       </w:r>
     </w:p>
     <w:p>
@@ -1070,6 +1024,7 @@
         <w:rPr>
           <w:b/>
           <w:bCs/>
+          <w:noProof/>
         </w:rPr>
         <w:drawing>
           <wp:inline distT="0" distB="0" distL="0" distR="0" wp14:anchorId="6930ABB4" wp14:editId="5F824451">
@@ -1133,38 +1088,29 @@
           <w:bCs/>
           <w:lang w:val="en-IN"/>
         </w:rPr>
-        <w:t xml:space="preserve"> storage account </w:t>
+        <w:t xml:space="preserve"> storage account list  --output table</w:t>
       </w:r>
-      <w:proofErr w:type="gramStart"/>
       <w:r>
         <w:rPr>
           <w:b/>
           <w:bCs/>
           <w:lang w:val="en-IN"/>
         </w:rPr>
-        <w:t>list  --</w:t>
+        <w:t xml:space="preserve">  </w:t>
       </w:r>
-      <w:proofErr w:type="gramEnd"/>
+    </w:p>
+    <w:p>
+      <w:pPr>
+        <w:rPr>
+          <w:b/>
+          <w:bCs/>
+        </w:rPr>
+      </w:pPr>
       <w:r>
         <w:rPr>
           <w:b/>
           <w:bCs/>
-          <w:lang w:val="en-IN"/>
-        </w:rPr>
-        <w:t>output table</w:t>
-      </w:r>
-    </w:p>
-    <w:p>
-      <w:pPr>
-        <w:rPr>
-          <w:b/>
-          <w:bCs/>
-        </w:rPr>
-      </w:pPr>
-      <w:r>
-        <w:rPr>
-          <w:b/>
-          <w:bCs/>
+          <w:noProof/>
         </w:rPr>
         <w:drawing>
           <wp:inline distT="0" distB="0" distL="0" distR="0" wp14:anchorId="034B1F58" wp14:editId="76F173D4">

</xml_diff>